<commit_message>
bikin nomor halaman Bab IV
</commit_message>
<xml_diff>
--- a/BAB IV - RPL.docx
+++ b/BAB IV - RPL.docx
@@ -513,7 +513,7 @@
           <v:shape id="_x0000_i1025" type="#_x0000_t75" style="width:340.5pt;height:324.75pt" o:ole="">
             <v:imagedata r:id="rId8" o:title=""/>
           </v:shape>
-          <o:OLEObject Type="Embed" ProgID="Visio.Drawing.15" ShapeID="_x0000_i1025" DrawAspect="Content" ObjectID="_1732586555" r:id="rId9"/>
+          <o:OLEObject Type="Embed" ProgID="Visio.Drawing.15" ShapeID="_x0000_i1025" DrawAspect="Content" ObjectID="_1732642387" r:id="rId9"/>
         </w:object>
       </w:r>
     </w:p>
@@ -667,7 +667,7 @@
           <v:shape id="_x0000_i1026" type="#_x0000_t75" style="width:351.75pt;height:243.75pt" o:ole="">
             <v:imagedata r:id="rId10" o:title=""/>
           </v:shape>
-          <o:OLEObject Type="Embed" ProgID="Visio.Drawing.15" ShapeID="_x0000_i1026" DrawAspect="Content" ObjectID="_1732586556" r:id="rId11"/>
+          <o:OLEObject Type="Embed" ProgID="Visio.Drawing.15" ShapeID="_x0000_i1026" DrawAspect="Content" ObjectID="_1732642388" r:id="rId11"/>
         </w:object>
       </w:r>
       <w:r>
@@ -678,7 +678,7 @@
           <v:shape id="_x0000_i1027" type="#_x0000_t75" style="width:353.25pt;height:270.75pt" o:ole="">
             <v:imagedata r:id="rId12" o:title=""/>
           </v:shape>
-          <o:OLEObject Type="Embed" ProgID="Visio.Drawing.15" ShapeID="_x0000_i1027" DrawAspect="Content" ObjectID="_1732586557" r:id="rId13"/>
+          <o:OLEObject Type="Embed" ProgID="Visio.Drawing.15" ShapeID="_x0000_i1027" DrawAspect="Content" ObjectID="_1732642389" r:id="rId13"/>
         </w:object>
       </w:r>
     </w:p>
@@ -708,7 +708,7 @@
           <v:shape id="_x0000_i1028" type="#_x0000_t75" style="width:356.25pt;height:398.25pt" o:ole="">
             <v:imagedata r:id="rId14" o:title=""/>
           </v:shape>
-          <o:OLEObject Type="Embed" ProgID="Visio.Drawing.15" ShapeID="_x0000_i1028" DrawAspect="Content" ObjectID="_1732586558" r:id="rId15"/>
+          <o:OLEObject Type="Embed" ProgID="Visio.Drawing.15" ShapeID="_x0000_i1028" DrawAspect="Content" ObjectID="_1732642390" r:id="rId15"/>
         </w:object>
       </w:r>
     </w:p>
@@ -849,7 +849,7 @@
           <v:shape id="_x0000_i1029" type="#_x0000_t75" style="width:340.5pt;height:201.75pt" o:ole="">
             <v:imagedata r:id="rId16" o:title=""/>
           </v:shape>
-          <o:OLEObject Type="Embed" ProgID="Visio.Drawing.15" ShapeID="_x0000_i1029" DrawAspect="Content" ObjectID="_1732586559" r:id="rId17"/>
+          <o:OLEObject Type="Embed" ProgID="Visio.Drawing.15" ShapeID="_x0000_i1029" DrawAspect="Content" ObjectID="_1732642391" r:id="rId17"/>
         </w:object>
       </w:r>
     </w:p>
@@ -982,7 +982,7 @@
           <v:shape id="_x0000_i1030" type="#_x0000_t75" style="width:370.5pt;height:297pt" o:ole="">
             <v:imagedata r:id="rId18" o:title=""/>
           </v:shape>
-          <o:OLEObject Type="Embed" ProgID="Visio.Drawing.15" ShapeID="_x0000_i1030" DrawAspect="Content" ObjectID="_1732586560" r:id="rId19"/>
+          <o:OLEObject Type="Embed" ProgID="Visio.Drawing.15" ShapeID="_x0000_i1030" DrawAspect="Content" ObjectID="_1732642392" r:id="rId19"/>
         </w:object>
       </w:r>
     </w:p>
@@ -1107,7 +1107,7 @@
           <v:shape id="_x0000_i1031" type="#_x0000_t75" style="width:354.75pt;height:564pt" o:ole="">
             <v:imagedata r:id="rId20" o:title=""/>
           </v:shape>
-          <o:OLEObject Type="Embed" ProgID="Visio.Drawing.15" ShapeID="_x0000_i1031" DrawAspect="Content" ObjectID="_1732586561" r:id="rId21"/>
+          <o:OLEObject Type="Embed" ProgID="Visio.Drawing.15" ShapeID="_x0000_i1031" DrawAspect="Content" ObjectID="_1732642393" r:id="rId21"/>
         </w:object>
       </w:r>
     </w:p>
@@ -1226,7 +1226,7 @@
           <v:shape id="_x0000_i1032" type="#_x0000_t75" style="width:5in;height:588pt" o:ole="">
             <v:imagedata r:id="rId22" o:title=""/>
           </v:shape>
-          <o:OLEObject Type="Embed" ProgID="Visio.Drawing.15" ShapeID="_x0000_i1032" DrawAspect="Content" ObjectID="_1732586562" r:id="rId23"/>
+          <o:OLEObject Type="Embed" ProgID="Visio.Drawing.15" ShapeID="_x0000_i1032" DrawAspect="Content" ObjectID="_1732642394" r:id="rId23"/>
         </w:object>
       </w:r>
     </w:p>
@@ -1338,7 +1338,7 @@
           <v:shape id="_x0000_i1033" type="#_x0000_t75" style="width:354pt;height:170.25pt" o:ole="">
             <v:imagedata r:id="rId24" o:title=""/>
           </v:shape>
-          <o:OLEObject Type="Embed" ProgID="Visio.Drawing.15" ShapeID="_x0000_i1033" DrawAspect="Content" ObjectID="_1732586563" r:id="rId25"/>
+          <o:OLEObject Type="Embed" ProgID="Visio.Drawing.15" ShapeID="_x0000_i1033" DrawAspect="Content" ObjectID="_1732642395" r:id="rId25"/>
         </w:object>
       </w:r>
     </w:p>
@@ -1439,7 +1439,7 @@
           <v:shape id="_x0000_i1034" type="#_x0000_t75" style="width:354pt;height:371.25pt" o:ole="">
             <v:imagedata r:id="rId26" o:title=""/>
           </v:shape>
-          <o:OLEObject Type="Embed" ProgID="Visio.Drawing.15" ShapeID="_x0000_i1034" DrawAspect="Content" ObjectID="_1732586564" r:id="rId27"/>
+          <o:OLEObject Type="Embed" ProgID="Visio.Drawing.15" ShapeID="_x0000_i1034" DrawAspect="Content" ObjectID="_1732642396" r:id="rId27"/>
         </w:object>
       </w:r>
     </w:p>
@@ -24137,7 +24137,15 @@
         <w:rPr>
           <w:rFonts w:ascii="Times New Roman" w:hAnsi="Times New Roman" w:cs="Times New Roman"/>
         </w:rPr>
-        <w:t xml:space="preserve"> akses pengguna</w:t>
+        <w:t xml:space="preserve"> ak</w:t>
+      </w:r>
+      <w:bookmarkStart w:id="1" w:name="_GoBack"/>
+      <w:bookmarkEnd w:id="1"/>
+      <w:r>
+        <w:rPr>
+          <w:rFonts w:ascii="Times New Roman" w:hAnsi="Times New Roman" w:cs="Times New Roman"/>
+        </w:rPr>
+        <w:t>ses pengguna</w:t>
       </w:r>
       <w:r>
         <w:rPr>
@@ -24210,8 +24218,6 @@
           <w:rFonts w:ascii="Times New Roman" w:hAnsi="Times New Roman" w:cs="Times New Roman"/>
         </w:rPr>
       </w:pPr>
-      <w:bookmarkStart w:id="1" w:name="_GoBack"/>
-      <w:bookmarkEnd w:id="1"/>
     </w:p>
     <w:p>
       <w:pPr>
@@ -24803,9 +24809,11 @@
     </w:p>
     <w:sectPr>
       <w:headerReference w:type="default" r:id="rId46"/>
+      <w:footerReference w:type="first" r:id="rId47"/>
       <w:pgSz w:w="11909" w:h="16834" w:code="9"/>
       <w:pgMar w:top="2275" w:right="1699" w:bottom="1699" w:left="2275" w:header="720" w:footer="720" w:gutter="0"/>
       <w:cols w:space="720"/>
+      <w:titlePg/>
       <w:docGrid w:linePitch="360"/>
     </w:sectPr>
   </w:body>
@@ -24831,6 +24839,59 @@
 </w:endnotes>
 </file>
 
+<file path=word/footer1.xml><?xml version="1.0" encoding="utf-8"?>
+<w:ftr xmlns:wpc="http://schemas.microsoft.com/office/word/2010/wordprocessingCanvas" xmlns:cx="http://schemas.microsoft.com/office/drawing/2014/chartex" xmlns:cx1="http://schemas.microsoft.com/office/drawing/2015/9/8/chartex" xmlns:cx2="http://schemas.microsoft.com/office/drawing/2015/10/21/chartex" xmlns:cx3="http://schemas.microsoft.com/office/drawing/2016/5/9/chartex" xmlns:cx4="http://schemas.microsoft.com/office/drawing/2016/5/10/chartex" xmlns:cx5="http://schemas.microsoft.com/office/drawing/2016/5/11/chartex" xmlns:cx6="http://schemas.microsoft.com/office/drawing/2016/5/12/chartex" xmlns:cx7="http://schemas.microsoft.com/office/drawing/2016/5/13/chartex" xmlns:cx8="http://schemas.microsoft.com/office/drawing/2016/5/14/chartex" xmlns:mc="http://schemas.openxmlformats.org/markup-compatibility/2006" xmlns:aink="http://schemas.microsoft.com/office/drawing/2016/ink" xmlns:am3d="http://schemas.microsoft.com/office/drawing/2017/model3d" xmlns:o="urn:schemas-microsoft-com:office:office" xmlns:r="http://schemas.openxmlformats.org/officeDocument/2006/relationships" xmlns:m="http://schemas.openxmlformats.org/officeDocument/2006/math" xmlns:v="urn:schemas-microsoft-com:vml" xmlns:wp14="http://schemas.microsoft.com/office/word/2010/wordprocessingDrawing" xmlns:wp="http://schemas.openxmlformats.org/drawingml/2006/wordprocessingDrawing" xmlns:w10="urn:schemas-microsoft-com:office:word" xmlns:w="http://schemas.openxmlformats.org/wordprocessingml/2006/main" xmlns:w14="http://schemas.microsoft.com/office/word/2010/wordml" xmlns:w15="http://schemas.microsoft.com/office/word/2012/wordml" xmlns:w16cid="http://schemas.microsoft.com/office/word/2016/wordml/cid" xmlns:w16se="http://schemas.microsoft.com/office/word/2015/wordml/symex" xmlns:wpg="http://schemas.microsoft.com/office/word/2010/wordprocessingGroup" xmlns:wpi="http://schemas.microsoft.com/office/word/2010/wordprocessingInk" xmlns:wne="http://schemas.microsoft.com/office/word/2006/wordml" xmlns:wps="http://schemas.microsoft.com/office/word/2010/wordprocessingShape" mc:Ignorable="w14 w15 w16se w16cid wp14">
+  <w:sdt>
+    <w:sdtPr>
+      <w:id w:val="-1196615213"/>
+      <w:docPartObj>
+        <w:docPartGallery w:val="Page Numbers (Bottom of Page)"/>
+        <w:docPartUnique/>
+      </w:docPartObj>
+    </w:sdtPr>
+    <w:sdtEndPr>
+      <w:rPr>
+        <w:noProof/>
+      </w:rPr>
+    </w:sdtEndPr>
+    <w:sdtContent>
+      <w:p>
+        <w:pPr>
+          <w:pStyle w:val="Footer"/>
+          <w:jc w:val="center"/>
+        </w:pPr>
+        <w:r>
+          <w:fldChar w:fldCharType="begin"/>
+        </w:r>
+        <w:r>
+          <w:instrText xml:space="preserve"> PAGE   \* MERGEFORMAT </w:instrText>
+        </w:r>
+        <w:r>
+          <w:fldChar w:fldCharType="separate"/>
+        </w:r>
+        <w:r>
+          <w:rPr>
+            <w:noProof/>
+          </w:rPr>
+          <w:t>2</w:t>
+        </w:r>
+        <w:r>
+          <w:rPr>
+            <w:noProof/>
+          </w:rPr>
+          <w:fldChar w:fldCharType="end"/>
+        </w:r>
+      </w:p>
+    </w:sdtContent>
+  </w:sdt>
+  <w:p>
+    <w:pPr>
+      <w:pStyle w:val="Footer"/>
+    </w:pPr>
+  </w:p>
+</w:ftr>
+</file>
+
 <file path=word/footnotes.xml><?xml version="1.0" encoding="utf-8"?>
 <w:footnotes xmlns:wpc="http://schemas.microsoft.com/office/word/2010/wordprocessingCanvas" xmlns:cx="http://schemas.microsoft.com/office/drawing/2014/chartex" xmlns:cx1="http://schemas.microsoft.com/office/drawing/2015/9/8/chartex" xmlns:cx2="http://schemas.microsoft.com/office/drawing/2015/10/21/chartex" xmlns:cx3="http://schemas.microsoft.com/office/drawing/2016/5/9/chartex" xmlns:cx4="http://schemas.microsoft.com/office/drawing/2016/5/10/chartex" xmlns:cx5="http://schemas.microsoft.com/office/drawing/2016/5/11/chartex" xmlns:cx6="http://schemas.microsoft.com/office/drawing/2016/5/12/chartex" xmlns:cx7="http://schemas.microsoft.com/office/drawing/2016/5/13/chartex" xmlns:cx8="http://schemas.microsoft.com/office/drawing/2016/5/14/chartex" xmlns:mc="http://schemas.openxmlformats.org/markup-compatibility/2006" xmlns:aink="http://schemas.microsoft.com/office/drawing/2016/ink" xmlns:am3d="http://schemas.microsoft.com/office/drawing/2017/model3d" xmlns:o="urn:schemas-microsoft-com:office:office" xmlns:r="http://schemas.openxmlformats.org/officeDocument/2006/relationships" xmlns:m="http://schemas.openxmlformats.org/officeDocument/2006/math" xmlns:v="urn:schemas-microsoft-com:vml" xmlns:wp14="http://schemas.microsoft.com/office/word/2010/wordprocessingDrawing" xmlns:wp="http://schemas.openxmlformats.org/drawingml/2006/wordprocessingDrawing" xmlns:w10="urn:schemas-microsoft-com:office:word" xmlns:w="http://schemas.openxmlformats.org/wordprocessingml/2006/main" xmlns:w14="http://schemas.microsoft.com/office/word/2010/wordml" xmlns:w15="http://schemas.microsoft.com/office/word/2012/wordml" xmlns:w16cid="http://schemas.microsoft.com/office/word/2016/wordml/cid" xmlns:w16se="http://schemas.microsoft.com/office/word/2015/wordml/symex" xmlns:wpg="http://schemas.microsoft.com/office/word/2010/wordprocessingGroup" xmlns:wpi="http://schemas.microsoft.com/office/word/2010/wordprocessingInk" xmlns:wne="http://schemas.microsoft.com/office/word/2006/wordml" xmlns:wps="http://schemas.microsoft.com/office/word/2010/wordprocessingShape" mc:Ignorable="w14 w15 w16se w16cid wp14">
   <w:footnote w:type="separator" w:id="-1">
@@ -24852,6 +24913,49 @@
 
 <file path=word/header1.xml><?xml version="1.0" encoding="utf-8"?>
 <w:hdr xmlns:wpc="http://schemas.microsoft.com/office/word/2010/wordprocessingCanvas" xmlns:cx="http://schemas.microsoft.com/office/drawing/2014/chartex" xmlns:cx1="http://schemas.microsoft.com/office/drawing/2015/9/8/chartex" xmlns:cx2="http://schemas.microsoft.com/office/drawing/2015/10/21/chartex" xmlns:cx3="http://schemas.microsoft.com/office/drawing/2016/5/9/chartex" xmlns:cx4="http://schemas.microsoft.com/office/drawing/2016/5/10/chartex" xmlns:cx5="http://schemas.microsoft.com/office/drawing/2016/5/11/chartex" xmlns:cx6="http://schemas.microsoft.com/office/drawing/2016/5/12/chartex" xmlns:cx7="http://schemas.microsoft.com/office/drawing/2016/5/13/chartex" xmlns:cx8="http://schemas.microsoft.com/office/drawing/2016/5/14/chartex" xmlns:mc="http://schemas.openxmlformats.org/markup-compatibility/2006" xmlns:aink="http://schemas.microsoft.com/office/drawing/2016/ink" xmlns:am3d="http://schemas.microsoft.com/office/drawing/2017/model3d" xmlns:o="urn:schemas-microsoft-com:office:office" xmlns:r="http://schemas.openxmlformats.org/officeDocument/2006/relationships" xmlns:m="http://schemas.openxmlformats.org/officeDocument/2006/math" xmlns:v="urn:schemas-microsoft-com:vml" xmlns:wp14="http://schemas.microsoft.com/office/word/2010/wordprocessingDrawing" xmlns:wp="http://schemas.openxmlformats.org/drawingml/2006/wordprocessingDrawing" xmlns:w10="urn:schemas-microsoft-com:office:word" xmlns:w="http://schemas.openxmlformats.org/wordprocessingml/2006/main" xmlns:w14="http://schemas.microsoft.com/office/word/2010/wordml" xmlns:w15="http://schemas.microsoft.com/office/word/2012/wordml" xmlns:w16cid="http://schemas.microsoft.com/office/word/2016/wordml/cid" xmlns:w16se="http://schemas.microsoft.com/office/word/2015/wordml/symex" xmlns:wpg="http://schemas.microsoft.com/office/word/2010/wordprocessingGroup" xmlns:wpi="http://schemas.microsoft.com/office/word/2010/wordprocessingInk" xmlns:wne="http://schemas.microsoft.com/office/word/2006/wordml" xmlns:wps="http://schemas.microsoft.com/office/word/2010/wordprocessingShape" mc:Ignorable="w14 w15 w16se w16cid wp14">
+  <w:sdt>
+    <w:sdtPr>
+      <w:id w:val="1021503985"/>
+      <w:docPartObj>
+        <w:docPartGallery w:val="Page Numbers (Top of Page)"/>
+        <w:docPartUnique/>
+      </w:docPartObj>
+    </w:sdtPr>
+    <w:sdtEndPr>
+      <w:rPr>
+        <w:noProof/>
+      </w:rPr>
+    </w:sdtEndPr>
+    <w:sdtContent>
+      <w:p>
+        <w:pPr>
+          <w:pStyle w:val="Header"/>
+          <w:jc w:val="right"/>
+        </w:pPr>
+        <w:r>
+          <w:fldChar w:fldCharType="begin"/>
+        </w:r>
+        <w:r>
+          <w:instrText xml:space="preserve"> PAGE   \* MERGEFORMAT </w:instrText>
+        </w:r>
+        <w:r>
+          <w:fldChar w:fldCharType="separate"/>
+        </w:r>
+        <w:r>
+          <w:rPr>
+            <w:noProof/>
+          </w:rPr>
+          <w:t>2</w:t>
+        </w:r>
+        <w:r>
+          <w:rPr>
+            <w:noProof/>
+          </w:rPr>
+          <w:fldChar w:fldCharType="end"/>
+        </w:r>
+      </w:p>
+    </w:sdtContent>
+  </w:sdt>
   <w:p>
     <w:pPr>
       <w:pStyle w:val="Header"/>
@@ -38140,6 +38244,14 @@
       <w:szCs w:val="24"/>
     </w:rPr>
   </w:style>
+  <w:style w:type="character" w:styleId="LineNumber">
+    <w:name w:val="line number"/>
+    <w:basedOn w:val="DefaultParagraphFont"/>
+    <w:uiPriority w:val="99"/>
+    <w:semiHidden/>
+    <w:unhideWhenUsed/>
+    <w:rsid w:val="00662807"/>
+  </w:style>
 </w:styles>
 </file>
 
@@ -38431,7 +38543,7 @@
 </file>
 
 <file path=customXml/itemProps1.xml><?xml version="1.0" encoding="utf-8"?>
-<ds:datastoreItem xmlns:ds="http://schemas.openxmlformats.org/officeDocument/2006/customXml" ds:itemID="{E2196848-B697-4D95-ACA9-09412FA3B068}">
+<ds:datastoreItem xmlns:ds="http://schemas.openxmlformats.org/officeDocument/2006/customXml" ds:itemID="{2A8723BD-2C62-4B1C-A92A-5980C6F8FECC}">
   <ds:schemaRefs>
     <ds:schemaRef ds:uri="http://schemas.openxmlformats.org/officeDocument/2006/bibliography"/>
   </ds:schemaRefs>

</xml_diff>